<commit_message>
add some more of Steph H feedback into documentation
</commit_message>
<xml_diff>
--- a/app/R/draft-technical-documentation.docx
+++ b/app/R/draft-technical-documentation.docx
@@ -1044,6 +1044,18 @@
       </w:r>
       <w:r>
         <w:t xml:space="preserve">.</w:t>
+      </w:r>
+    </w:p>
+    <w:p>
+      <w:pPr>
+        <w:numPr>
+          <w:ilvl w:val="0"/>
+          <w:numId w:val="1016"/>
+        </w:numPr>
+        <w:pStyle w:val="Compact"/>
+      </w:pPr>
+      <w:r>
+        <w:t xml:space="preserve">All counts provided here are unweighted. DIP researchers are responsible for providing their own weights where necessary.</w:t>
       </w:r>
     </w:p>
     <w:bookmarkEnd w:id="28"/>

</xml_diff>

<commit_message>
update about page and documentation to include only Indigenous Identity wording
</commit_message>
<xml_diff>
--- a/app/R/draft-technical-documentation.docx
+++ b/app/R/draft-technical-documentation.docx
@@ -159,7 +159,7 @@
         <w:t xml:space="preserve"> </w:t>
       </w:r>
       <w:r>
-        <w:t xml:space="preserve">2024-04-19</w:t>
+        <w:t xml:space="preserve">2024-04-24</w:t>
       </w:r>
     </w:p>
     <w:p>
@@ -339,7 +339,7 @@
         <w:pStyle w:val="FirstParagraph"/>
       </w:pPr>
       <w:r>
-        <w:t xml:space="preserve">After comparing to individual DIP datasets at a broad level, a deeper dive exploring DIP demographic data was completed as well. Six key demographic components from the survey were included for this dataset. These include:</w:t>
+        <w:t xml:space="preserve">After comparing to individual DIP datasets at a broad level, a deeper dive exploring DIP demographic data was completed as well. Five key demographic components from the survey were included for this dataset. These include:</w:t>
       </w:r>
     </w:p>
     <w:p>
@@ -434,7 +434,7 @@
           <w:bCs/>
           <w:b/>
         </w:rPr>
-        <w:t xml:space="preserve">(Distinctions Based) Indigenous Identity</w:t>
+        <w:t xml:space="preserve">Indigenous Identity</w:t>
       </w:r>
     </w:p>
     <w:p>
@@ -485,7 +485,7 @@
           <w:bCs/>
           <w:b/>
         </w:rPr>
-        <w:t xml:space="preserve">Indigenous Identity</w:t>
+        <w:t xml:space="preserve">Disabilities</w:t>
       </w:r>
     </w:p>
     <w:p>
@@ -497,19 +497,7 @@
         <w:pStyle w:val="Compact"/>
       </w:pPr>
       <w:r>
-        <w:t xml:space="preserve">Because current DIP datasets are limited in their capability to provide Indigenous demographics, we also rolled up the Distinctions based demography to a singular Indigenous/Non Indigenous option.</w:t>
-      </w:r>
-    </w:p>
-    <w:p>
-      <w:pPr>
-        <w:numPr>
-          <w:ilvl w:val="1"/>
-          <w:numId w:val="1006"/>
-        </w:numPr>
-        <w:pStyle w:val="Compact"/>
-      </w:pPr>
-      <w:r>
-        <w:t xml:space="preserve">This was done to facilitate easier comparison with what is currently available in various DIP datasets, but it is still recommended that a distinctions based approach to using Indigenous data is followed wherever possible.</w:t>
+        <w:t xml:space="preserve">This was cleaned in the demographic survey to include: has a condition that is always, often, or sometimes a disability, no condition that is a disability, as well as the two unknown options.</w:t>
       </w:r>
     </w:p>
     <w:p>
@@ -525,7 +513,7 @@
           <w:bCs/>
           <w:b/>
         </w:rPr>
-        <w:t xml:space="preserve">Disabilities</w:t>
+        <w:t xml:space="preserve">Date of Birth (DOB) Status</w:t>
       </w:r>
     </w:p>
     <w:p>
@@ -537,85 +525,129 @@
         <w:pStyle w:val="Compact"/>
       </w:pPr>
       <w:r>
-        <w:t xml:space="preserve">This was cleaned in the demographic survey to include: has a condition that is always, often, or sometimes a disability, no condition that is a disability, as well as the two unknown options.</w:t>
+        <w:t xml:space="preserve">This was cleaned both in the demographic survey and in DIP datasets to identify solely if there was a valid record or not, due to the inherent number of options that would be available otherwise.</w:t>
+      </w:r>
+    </w:p>
+    <w:p>
+      <w:pPr>
+        <w:numPr>
+          <w:ilvl w:val="1"/>
+          <w:numId w:val="1007"/>
+        </w:numPr>
+        <w:pStyle w:val="Compact"/>
+      </w:pPr>
+      <w:r>
+        <w:t xml:space="preserve">Individual demographic comparisons are not made available for this category, only summary level comparisons.</w:t>
+      </w:r>
+    </w:p>
+    <w:p>
+      <w:pPr>
+        <w:pStyle w:val="FirstParagraph"/>
+      </w:pPr>
+      <w:r>
+        <w:t xml:space="preserve">While the BC Demographic Survey contains many more demographic details, we believe that this dashboard will provide sufficient information in order for researchers to make informed choices in producing high quality research questions. It is important to note that the survey variable names used in this dashboard were determined by the BC Stats analysts of this project specifically and may differ from published results related to the BC Demographic Survey elsewhere.</w:t>
+      </w:r>
+    </w:p>
+    <w:bookmarkEnd w:id="25"/>
+    <w:bookmarkStart w:id="26" w:name="linked-variables-summary"/>
+    <w:p>
+      <w:pPr>
+        <w:pStyle w:val="Heading2"/>
+      </w:pPr>
+      <w:r>
+        <w:t xml:space="preserve">Linked Variables Summary</w:t>
+      </w:r>
+    </w:p>
+    <w:p>
+      <w:pPr>
+        <w:pStyle w:val="FirstParagraph"/>
+      </w:pPr>
+      <w:r>
+        <w:t xml:space="preserve">Each dataset from DIP was evaluated separately for both overall linkage rates as well as more specific demographic linkage rates. This second process involved reviewing the demographics available from the BC Demographic Survey, then reviewing the specific dataset for any comparable demographics using associated metadata. If a given demographic within the DIP dataset was determined to be reasonably comparable, the comparison was done at a summary-level first. To make this comparison:</w:t>
       </w:r>
     </w:p>
     <w:p>
       <w:pPr>
         <w:numPr>
           <w:ilvl w:val="0"/>
-          <w:numId w:val="1002"/>
-        </w:numPr>
-        <w:pStyle w:val="Compact"/>
-      </w:pPr>
-      <w:r>
-        <w:rPr>
-          <w:bCs/>
-          <w:b/>
-        </w:rPr>
-        <w:t xml:space="preserve">Date of Birth (DOB) Status</w:t>
-      </w:r>
-    </w:p>
-    <w:p>
-      <w:pPr>
-        <w:numPr>
-          <w:ilvl w:val="1"/>
           <w:numId w:val="1008"/>
         </w:numPr>
         <w:pStyle w:val="Compact"/>
       </w:pPr>
       <w:r>
-        <w:t xml:space="preserve">This was cleaned both in the demographic survey and in DIP datasets to identify solely if there was a valid record or not, due to the inherent number of options that would be available otherwise.</w:t>
+        <w:t xml:space="preserve">Data from DIP datasets were manipulated to reduce every StudyID to a single demographic variable per demographic category.</w:t>
       </w:r>
     </w:p>
     <w:p>
       <w:pPr>
         <w:numPr>
           <w:ilvl w:val="1"/>
+          <w:numId w:val="1009"/>
+        </w:numPr>
+        <w:pStyle w:val="Compact"/>
+      </w:pPr>
+      <w:r>
+        <w:t xml:space="preserve">For example, someone with multiple DIP records that all indicate</w:t>
+      </w:r>
+      <w:r>
+        <w:t xml:space="preserve"> </w:t>
+      </w:r>
+      <w:r>
+        <w:t xml:space="preserve">‘</w:t>
+      </w:r>
+      <w:r>
+        <w:t xml:space="preserve">female</w:t>
+      </w:r>
+      <w:r>
+        <w:t xml:space="preserve">’</w:t>
+      </w:r>
+      <w:r>
+        <w:t xml:space="preserve"> </w:t>
+      </w:r>
+      <w:r>
+        <w:t xml:space="preserve">as their given gender would be reduced to a single record that indicates</w:t>
+      </w:r>
+      <w:r>
+        <w:t xml:space="preserve"> </w:t>
+      </w:r>
+      <w:r>
+        <w:t xml:space="preserve">‘</w:t>
+      </w:r>
+      <w:r>
+        <w:t xml:space="preserve">female</w:t>
+      </w:r>
+      <w:r>
+        <w:t xml:space="preserve">’</w:t>
+      </w:r>
+      <w:r>
+        <w:t xml:space="preserve">. If more than one type of demographic category was listed for a given ID, it would be recorded as</w:t>
+      </w:r>
+      <w:r>
+        <w:t xml:space="preserve"> </w:t>
+      </w:r>
+      <w:r>
+        <w:t xml:space="preserve">‘</w:t>
+      </w:r>
+      <w:r>
+        <w:t xml:space="preserve">multiple reported</w:t>
+      </w:r>
+      <w:r>
+        <w:t xml:space="preserve">’</w:t>
+      </w:r>
+      <w:r>
+        <w:t xml:space="preserve">.</w:t>
+      </w:r>
+    </w:p>
+    <w:p>
+      <w:pPr>
+        <w:numPr>
+          <w:ilvl w:val="0"/>
           <w:numId w:val="1008"/>
         </w:numPr>
         <w:pStyle w:val="Compact"/>
       </w:pPr>
       <w:r>
-        <w:t xml:space="preserve">Individual demographic comparisons are not made available for this category, only summary level comparisons.</w:t>
-      </w:r>
-    </w:p>
-    <w:p>
-      <w:pPr>
-        <w:pStyle w:val="FirstParagraph"/>
-      </w:pPr>
-      <w:r>
-        <w:t xml:space="preserve">While the BC Demographic Survey contains many more demographic details, we believe that this dashboard will provide sufficient information in order for researchers to make informed choices in producing high quality research questions. It is important to note that the survey variable names used in this dashboard were determined by the BC Stats analysts of this project specifically and may differ from published results related to the BC Demographic Survey elsewhere.</w:t>
-      </w:r>
-    </w:p>
-    <w:bookmarkEnd w:id="25"/>
-    <w:bookmarkStart w:id="26" w:name="linked-variables-summary"/>
-    <w:p>
-      <w:pPr>
-        <w:pStyle w:val="Heading2"/>
-      </w:pPr>
-      <w:r>
-        <w:t xml:space="preserve">Linked Variables Summary</w:t>
-      </w:r>
-    </w:p>
-    <w:p>
-      <w:pPr>
-        <w:pStyle w:val="FirstParagraph"/>
-      </w:pPr>
-      <w:r>
-        <w:t xml:space="preserve">Each dataset from DIP was evaluated separately for both overall linkage rates as well as more specific demographic linkage rates. This second process involved reviewing the demographics available from the BC Demographic Survey, then reviewing the specific dataset for any comparable demographics using associated metadata. If a given demographic within the DIP dataset was determined to be reasonably comparable, the comparison was done at a summary-level first. To make this comparison:</w:t>
-      </w:r>
-    </w:p>
-    <w:p>
-      <w:pPr>
-        <w:numPr>
-          <w:ilvl w:val="0"/>
-          <w:numId w:val="1009"/>
-        </w:numPr>
-        <w:pStyle w:val="Compact"/>
-      </w:pPr>
-      <w:r>
-        <w:t xml:space="preserve">Data from DIP datasets were manipulated to reduce every StudyID to a single demographic variable per demographic category.</w:t>
+        <w:t xml:space="preserve">Every StudyID in the DIP dataset was then compared to those in the BC Demographic Survey, and sorted into one of four possible summary categories:</w:t>
       </w:r>
     </w:p>
     <w:p>
@@ -627,78 +659,6 @@
         <w:pStyle w:val="Compact"/>
       </w:pPr>
       <w:r>
-        <w:t xml:space="preserve">For example, someone with multiple DIP records that all indicate</w:t>
-      </w:r>
-      <w:r>
-        <w:t xml:space="preserve"> </w:t>
-      </w:r>
-      <w:r>
-        <w:t xml:space="preserve">‘</w:t>
-      </w:r>
-      <w:r>
-        <w:t xml:space="preserve">female</w:t>
-      </w:r>
-      <w:r>
-        <w:t xml:space="preserve">’</w:t>
-      </w:r>
-      <w:r>
-        <w:t xml:space="preserve"> </w:t>
-      </w:r>
-      <w:r>
-        <w:t xml:space="preserve">as their given gender would be reduced to a single record that indicates</w:t>
-      </w:r>
-      <w:r>
-        <w:t xml:space="preserve"> </w:t>
-      </w:r>
-      <w:r>
-        <w:t xml:space="preserve">‘</w:t>
-      </w:r>
-      <w:r>
-        <w:t xml:space="preserve">female</w:t>
-      </w:r>
-      <w:r>
-        <w:t xml:space="preserve">’</w:t>
-      </w:r>
-      <w:r>
-        <w:t xml:space="preserve">. If more than one type of demographic category was listed for a given ID, it would be recorded as</w:t>
-      </w:r>
-      <w:r>
-        <w:t xml:space="preserve"> </w:t>
-      </w:r>
-      <w:r>
-        <w:t xml:space="preserve">‘</w:t>
-      </w:r>
-      <w:r>
-        <w:t xml:space="preserve">multiple reported</w:t>
-      </w:r>
-      <w:r>
-        <w:t xml:space="preserve">’</w:t>
-      </w:r>
-      <w:r>
-        <w:t xml:space="preserve">.</w:t>
-      </w:r>
-    </w:p>
-    <w:p>
-      <w:pPr>
-        <w:numPr>
-          <w:ilvl w:val="0"/>
-          <w:numId w:val="1009"/>
-        </w:numPr>
-        <w:pStyle w:val="Compact"/>
-      </w:pPr>
-      <w:r>
-        <w:t xml:space="preserve">Every StudyID in the DIP dataset was then compared to those in the BC Demographic Survey, and sorted into one of four possible summary categories:</w:t>
-      </w:r>
-    </w:p>
-    <w:p>
-      <w:pPr>
-        <w:numPr>
-          <w:ilvl w:val="1"/>
-          <w:numId w:val="1011"/>
-        </w:numPr>
-        <w:pStyle w:val="Compact"/>
-      </w:pPr>
-      <w:r>
         <w:rPr>
           <w:bCs/>
           <w:b/>
@@ -726,7 +686,7 @@
       <w:pPr>
         <w:numPr>
           <w:ilvl w:val="1"/>
-          <w:numId w:val="1011"/>
+          <w:numId w:val="1010"/>
         </w:numPr>
         <w:pStyle w:val="Compact"/>
       </w:pPr>
@@ -745,7 +705,7 @@
       <w:pPr>
         <w:numPr>
           <w:ilvl w:val="1"/>
-          <w:numId w:val="1011"/>
+          <w:numId w:val="1010"/>
         </w:numPr>
         <w:pStyle w:val="Compact"/>
       </w:pPr>
@@ -764,7 +724,7 @@
       <w:pPr>
         <w:numPr>
           <w:ilvl w:val="1"/>
-          <w:numId w:val="1011"/>
+          <w:numId w:val="1010"/>
         </w:numPr>
         <w:pStyle w:val="Compact"/>
       </w:pPr>
@@ -801,12 +761,36 @@
       <w:pPr>
         <w:numPr>
           <w:ilvl w:val="0"/>
+          <w:numId w:val="1011"/>
+        </w:numPr>
+        <w:pStyle w:val="Compact"/>
+      </w:pPr>
+      <w:r>
+        <w:t xml:space="preserve">Additional information: the DIP dataset provided no information, but the survey does.</w:t>
+      </w:r>
+    </w:p>
+    <w:p>
+      <w:pPr>
+        <w:numPr>
+          <w:ilvl w:val="1"/>
           <w:numId w:val="1012"/>
         </w:numPr>
         <w:pStyle w:val="Compact"/>
       </w:pPr>
       <w:r>
-        <w:t xml:space="preserve">Additional information: the DIP dataset provided no information, but the survey does.</w:t>
+        <w:t xml:space="preserve">Example: a health dataset indicates an unknown date of birth, while this is provided by the survey.</w:t>
+      </w:r>
+    </w:p>
+    <w:p>
+      <w:pPr>
+        <w:numPr>
+          <w:ilvl w:val="0"/>
+          <w:numId w:val="1011"/>
+        </w:numPr>
+        <w:pStyle w:val="Compact"/>
+      </w:pPr>
+      <w:r>
+        <w:t xml:space="preserve">Contradicting information: the DIP dataset indicates a different value than what is provided by the survey.</w:t>
       </w:r>
     </w:p>
     <w:p>
@@ -818,19 +802,19 @@
         <w:pStyle w:val="Compact"/>
       </w:pPr>
       <w:r>
-        <w:t xml:space="preserve">Example: a health dataset indicates an unknown date of birth, while this is provided by the survey.</w:t>
+        <w:t xml:space="preserve">Example: an education dataset indicates the gender of a student as female, while the survey indicates the gender of the student is non-binary.</w:t>
       </w:r>
     </w:p>
     <w:p>
       <w:pPr>
         <w:numPr>
           <w:ilvl w:val="0"/>
-          <w:numId w:val="1012"/>
+          <w:numId w:val="1011"/>
         </w:numPr>
         <w:pStyle w:val="Compact"/>
       </w:pPr>
       <w:r>
-        <w:t xml:space="preserve">Contradicting information: the DIP dataset indicates a different value than what is provided by the survey.</w:t>
+        <w:t xml:space="preserve">Aligned information: the DIP dataset and the survey provide generally agreeable demographics.</w:t>
       </w:r>
     </w:p>
     <w:p>
@@ -842,30 +826,6 @@
         <w:pStyle w:val="Compact"/>
       </w:pPr>
       <w:r>
-        <w:t xml:space="preserve">Example: an education dataset indicates the gender of a student as female, while the survey indicates the gender of the student is non-binary.</w:t>
-      </w:r>
-    </w:p>
-    <w:p>
-      <w:pPr>
-        <w:numPr>
-          <w:ilvl w:val="0"/>
-          <w:numId w:val="1012"/>
-        </w:numPr>
-        <w:pStyle w:val="Compact"/>
-      </w:pPr>
-      <w:r>
-        <w:t xml:space="preserve">Aligned information: the DIP dataset and the survey provide generally agreeable demographics.</w:t>
-      </w:r>
-    </w:p>
-    <w:p>
-      <w:pPr>
-        <w:numPr>
-          <w:ilvl w:val="1"/>
-          <w:numId w:val="1015"/>
-        </w:numPr>
-        <w:pStyle w:val="Compact"/>
-      </w:pPr>
-      <w:r>
         <w:t xml:space="preserve">Example: a child in care is recorded in the MCFD dataset has non-Indigenous, which agrees with the value provided by the survey.</w:t>
       </w:r>
     </w:p>
@@ -903,7 +863,7 @@
       <w:pPr>
         <w:numPr>
           <w:ilvl w:val="0"/>
-          <w:numId w:val="1016"/>
+          <w:numId w:val="1015"/>
         </w:numPr>
         <w:pStyle w:val="Compact"/>
       </w:pPr>
@@ -915,7 +875,7 @@
       <w:pPr>
         <w:numPr>
           <w:ilvl w:val="0"/>
-          <w:numId w:val="1016"/>
+          <w:numId w:val="1015"/>
         </w:numPr>
         <w:pStyle w:val="Compact"/>
       </w:pPr>
@@ -927,7 +887,7 @@
       <w:pPr>
         <w:numPr>
           <w:ilvl w:val="0"/>
-          <w:numId w:val="1016"/>
+          <w:numId w:val="1015"/>
         </w:numPr>
         <w:pStyle w:val="Compact"/>
       </w:pPr>
@@ -993,7 +953,7 @@
       <w:pPr>
         <w:numPr>
           <w:ilvl w:val="0"/>
-          <w:numId w:val="1016"/>
+          <w:numId w:val="1015"/>
         </w:numPr>
         <w:pStyle w:val="Compact"/>
       </w:pPr>
@@ -1005,7 +965,7 @@
       <w:pPr>
         <w:numPr>
           <w:ilvl w:val="0"/>
-          <w:numId w:val="1016"/>
+          <w:numId w:val="1015"/>
         </w:numPr>
         <w:pStyle w:val="Compact"/>
       </w:pPr>
@@ -1050,7 +1010,7 @@
       <w:pPr>
         <w:numPr>
           <w:ilvl w:val="0"/>
-          <w:numId w:val="1016"/>
+          <w:numId w:val="1015"/>
         </w:numPr>
         <w:pStyle w:val="Compact"/>
       </w:pPr>
@@ -1153,7 +1113,7 @@
       <w:pPr>
         <w:numPr>
           <w:ilvl w:val="0"/>
-          <w:numId w:val="1017"/>
+          <w:numId w:val="1016"/>
         </w:numPr>
         <w:pStyle w:val="Compact"/>
       </w:pPr>
@@ -1176,7 +1136,7 @@
       <w:pPr>
         <w:numPr>
           <w:ilvl w:val="0"/>
-          <w:numId w:val="1017"/>
+          <w:numId w:val="1016"/>
         </w:numPr>
         <w:pStyle w:val="Compact"/>
       </w:pPr>
@@ -2417,9 +2377,6 @@
     <w:abstractNumId w:val="991"/>
   </w:num>
   <w:num w:numId="1016">
-    <w:abstractNumId w:val="991"/>
-  </w:num>
-  <w:num w:numId="1017">
     <w:abstractNumId w:val="991"/>
   </w:num>
 </w:numbering>

</xml_diff>

<commit_message>
update the technical document
</commit_message>
<xml_diff>
--- a/app/R/draft-technical-documentation.docx
+++ b/app/R/draft-technical-documentation.docx
@@ -159,7 +159,7 @@
         <w:t xml:space="preserve"> </w:t>
       </w:r>
       <w:r>
-        <w:t xml:space="preserve">2024-04-24</w:t>
+        <w:t xml:space="preserve">2024-04-29</w:t>
       </w:r>
     </w:p>
     <w:p>
@@ -367,7 +367,7 @@
         <w:pStyle w:val="Compact"/>
       </w:pPr>
       <w:r>
-        <w:t xml:space="preserve">This was cleaned in the demographic survey to include: Man/Boy, Woman/Girl, Non-Binary Person, but also catered for those who preferred to remain unknown (with I don’t know/I am unsure, or Prefer not to answer).</w:t>
+        <w:t xml:space="preserve">This was cleaned in the demographic survey to include: Man/Boy, Woman/Girl, Non-Binary Person, Indeterminate, but also catered for those who preferred to remain unknown (with I don’t know/I am unsure, or Prefer not to answer).</w:t>
       </w:r>
     </w:p>
     <w:p>
@@ -395,7 +395,7 @@
         <w:pStyle w:val="Compact"/>
       </w:pPr>
       <w:r>
-        <w:t xml:space="preserve">This was cleaned in the demographic survey to include: the 14 non-Indigenous options made available on the survey, the two unknown options, as well as the option for someone to have reported multiple races.</w:t>
+        <w:t xml:space="preserve">This was cleaned in the demographic survey to include: the 12 non-Indigenous options made available on the survey, Undefined, the two unknown options (I don’t know/I am unsure and Prefer not to Answer), as well as the option for someone to have reported multiple races.</w:t>
       </w:r>
     </w:p>
     <w:p>
@@ -525,7 +525,7 @@
         <w:pStyle w:val="Compact"/>
       </w:pPr>
       <w:r>
-        <w:t xml:space="preserve">This was cleaned both in the demographic survey and in DIP datasets to identify solely if there was a valid record or not, due to the inherent number of options that would be available otherwise.</w:t>
+        <w:t xml:space="preserve">This was cleaned both in the demographic survey and in DIP datasets to identify solely if there was a non-blank record or not, due to the inherent number of options that would be available otherwise. No further checks were done to ensure that the data in the column was a valid date of birth record.</w:t>
       </w:r>
     </w:p>
     <w:p>
@@ -740,13 +740,13 @@
       </w:r>
     </w:p>
     <w:bookmarkEnd w:id="26"/>
-    <w:bookmarkStart w:id="27" w:name="linked-individual-demographics"/>
+    <w:bookmarkStart w:id="27" w:name="linked-variables-detail"/>
     <w:p>
       <w:pPr>
         <w:pStyle w:val="Heading2"/>
       </w:pPr>
       <w:r>
-        <w:t xml:space="preserve">Linked Individual Demographics</w:t>
+        <w:t xml:space="preserve">Linked Variables Detail</w:t>
       </w:r>
     </w:p>
     <w:p>
@@ -778,7 +778,7 @@
         <w:pStyle w:val="Compact"/>
       </w:pPr>
       <w:r>
-        <w:t xml:space="preserve">Example: a health dataset indicates an unknown date of birth, while this is provided by the survey.</w:t>
+        <w:t xml:space="preserve">Example: a health dataset contains no racial identity information, but the survey supplies this for all linked records.</w:t>
       </w:r>
     </w:p>
     <w:p>
@@ -826,7 +826,7 @@
         <w:pStyle w:val="Compact"/>
       </w:pPr>
       <w:r>
-        <w:t xml:space="preserve">Example: a child in care is recorded in the MCFD dataset has non-Indigenous, which agrees with the value provided by the survey.</w:t>
+        <w:t xml:space="preserve">Example: a child in care is recorded in the MCFD dataset as non-Indigenous, which agrees with the value provided by the survey.</w:t>
       </w:r>
     </w:p>
     <w:bookmarkEnd w:id="27"/>
@@ -868,7 +868,7 @@
         <w:pStyle w:val="Compact"/>
       </w:pPr>
       <w:r>
-        <w:t xml:space="preserve">Not every DIP dataset has a StudyID</w:t>
+        <w:t xml:space="preserve">This dashboard was produced in 2024. Linkage rates will change overtime.</w:t>
       </w:r>
     </w:p>
     <w:p>
@@ -880,7 +880,7 @@
         <w:pStyle w:val="Compact"/>
       </w:pPr>
       <w:r>
-        <w:t xml:space="preserve">Some DIP datasets contain multiple StudyIDs</w:t>
+        <w:t xml:space="preserve">Not every DIP dataset has a StudyID.</w:t>
       </w:r>
     </w:p>
     <w:p>
@@ -892,61 +892,7 @@
         <w:pStyle w:val="Compact"/>
       </w:pPr>
       <w:r>
-        <w:t xml:space="preserve">Because DIP datasets were only manipulated to reduce every StudyID to a single demographic variable, some</w:t>
-      </w:r>
-      <w:r>
-        <w:t xml:space="preserve"> </w:t>
-      </w:r>
-      <w:r>
-        <w:t xml:space="preserve">‘</w:t>
-      </w:r>
-      <w:r>
-        <w:t xml:space="preserve">Known Dip</w:t>
-      </w:r>
-      <w:r>
-        <w:t xml:space="preserve">’</w:t>
-      </w:r>
-      <w:r>
-        <w:t xml:space="preserve"> </w:t>
-      </w:r>
-      <w:r>
-        <w:t xml:space="preserve">percentages may appear artificially high, as the variable may include</w:t>
-      </w:r>
-      <w:r>
-        <w:t xml:space="preserve"> </w:t>
-      </w:r>
-      <w:r>
-        <w:t xml:space="preserve">‘</w:t>
-      </w:r>
-      <w:r>
-        <w:t xml:space="preserve">Unknown</w:t>
-      </w:r>
-      <w:r>
-        <w:t xml:space="preserve">’</w:t>
-      </w:r>
-      <w:r>
-        <w:t xml:space="preserve"> </w:t>
-      </w:r>
-      <w:r>
-        <w:t xml:space="preserve">or</w:t>
-      </w:r>
-      <w:r>
-        <w:t xml:space="preserve"> </w:t>
-      </w:r>
-      <w:r>
-        <w:t xml:space="preserve">‘</w:t>
-      </w:r>
-      <w:r>
-        <w:t xml:space="preserve">Prefer not to Answer</w:t>
-      </w:r>
-      <w:r>
-        <w:t xml:space="preserve">’</w:t>
-      </w:r>
-      <w:r>
-        <w:t xml:space="preserve"> </w:t>
-      </w:r>
-      <w:r>
-        <w:t xml:space="preserve">responses. Determining the exact content of each demographic variable in each dataset was out of scope for the creation of this dashboard, and should be carefully examined by any DIP researcher.</w:t>
+        <w:t xml:space="preserve">Some DIP datasets contain multiple StudyIDs.</w:t>
       </w:r>
     </w:p>
     <w:p>
@@ -958,7 +904,61 @@
         <w:pStyle w:val="Compact"/>
       </w:pPr>
       <w:r>
-        <w:t xml:space="preserve">BC Stats analysts used their discretion in determining comparable demographics between the DIP dataset and the associated BC Demographic Survey variable. Additionally, some demographics within a given DIP dataset may have been excluded from analysis without intending to do so.</w:t>
+        <w:t xml:space="preserve">Because DIP datasets were only manipulated to reduce every StudyID to a single demographic variable, some</w:t>
+      </w:r>
+      <w:r>
+        <w:t xml:space="preserve"> </w:t>
+      </w:r>
+      <w:r>
+        <w:t xml:space="preserve">‘</w:t>
+      </w:r>
+      <w:r>
+        <w:t xml:space="preserve">Known Dip</w:t>
+      </w:r>
+      <w:r>
+        <w:t xml:space="preserve">’</w:t>
+      </w:r>
+      <w:r>
+        <w:t xml:space="preserve"> </w:t>
+      </w:r>
+      <w:r>
+        <w:t xml:space="preserve">percentages may appear artificially high, as the variable may include</w:t>
+      </w:r>
+      <w:r>
+        <w:t xml:space="preserve"> </w:t>
+      </w:r>
+      <w:r>
+        <w:t xml:space="preserve">‘</w:t>
+      </w:r>
+      <w:r>
+        <w:t xml:space="preserve">Unknown</w:t>
+      </w:r>
+      <w:r>
+        <w:t xml:space="preserve">’</w:t>
+      </w:r>
+      <w:r>
+        <w:t xml:space="preserve"> </w:t>
+      </w:r>
+      <w:r>
+        <w:t xml:space="preserve">or</w:t>
+      </w:r>
+      <w:r>
+        <w:t xml:space="preserve"> </w:t>
+      </w:r>
+      <w:r>
+        <w:t xml:space="preserve">‘</w:t>
+      </w:r>
+      <w:r>
+        <w:t xml:space="preserve">Prefer not to Answer</w:t>
+      </w:r>
+      <w:r>
+        <w:t xml:space="preserve">’</w:t>
+      </w:r>
+      <w:r>
+        <w:t xml:space="preserve"> </w:t>
+      </w:r>
+      <w:r>
+        <w:t xml:space="preserve">responses. Determining the exact content of each demographic variable in each dataset was out of scope for the creation of this dashboard, and should be carefully examined by any DIP researcher.</w:t>
       </w:r>
     </w:p>
     <w:p>
@@ -970,40 +970,7 @@
         <w:pStyle w:val="Compact"/>
       </w:pPr>
       <w:r>
-        <w:t xml:space="preserve">Many DIP datasets include several years worth of data, and not just point-in-time information, therefore, even within a given dataset there could be contradicting information available for a single record. The result is seeing</w:t>
-      </w:r>
-      <w:r>
-        <w:t xml:space="preserve"> </w:t>
-      </w:r>
-      <w:r>
-        <w:t xml:space="preserve">“</w:t>
-      </w:r>
-      <w:r>
-        <w:t xml:space="preserve">multiple reported</w:t>
-      </w:r>
-      <w:r>
-        <w:t xml:space="preserve">”</w:t>
-      </w:r>
-      <w:r>
-        <w:t xml:space="preserve"> </w:t>
-      </w:r>
-      <w:r>
-        <w:t xml:space="preserve">within the</w:t>
-      </w:r>
-      <w:r>
-        <w:t xml:space="preserve"> </w:t>
-      </w:r>
-      <w:r>
-        <w:t xml:space="preserve">‘</w:t>
-      </w:r>
-      <w:r>
-        <w:t xml:space="preserve">Value in DIP</w:t>
-      </w:r>
-      <w:r>
-        <w:t xml:space="preserve">’</w:t>
-      </w:r>
-      <w:r>
-        <w:t xml:space="preserve">.</w:t>
+        <w:t xml:space="preserve">BC Stats analysts used their discretion in determining comparable demographics between the DIP dataset and the associated BC Demographic Survey variable. Additionally, some demographics within a given DIP dataset may have been excluded from analysis without intending to do so.</w:t>
       </w:r>
     </w:p>
     <w:p>
@@ -1015,7 +982,76 @@
         <w:pStyle w:val="Compact"/>
       </w:pPr>
       <w:r>
+        <w:t xml:space="preserve">Many DIP datasets include several years worth of data, and not just point-in-time information, therefore, even within a given dataset there could be contradicting information available for a single record. The result is seeing</w:t>
+      </w:r>
+      <w:r>
+        <w:t xml:space="preserve"> </w:t>
+      </w:r>
+      <w:r>
+        <w:t xml:space="preserve">“</w:t>
+      </w:r>
+      <w:r>
+        <w:t xml:space="preserve">multiple reported</w:t>
+      </w:r>
+      <w:r>
+        <w:t xml:space="preserve">”</w:t>
+      </w:r>
+      <w:r>
+        <w:t xml:space="preserve"> </w:t>
+      </w:r>
+      <w:r>
+        <w:t xml:space="preserve">within the</w:t>
+      </w:r>
+      <w:r>
+        <w:t xml:space="preserve"> </w:t>
+      </w:r>
+      <w:r>
+        <w:t xml:space="preserve">‘</w:t>
+      </w:r>
+      <w:r>
+        <w:t xml:space="preserve">Value in DIP</w:t>
+      </w:r>
+      <w:r>
+        <w:t xml:space="preserve">’</w:t>
+      </w:r>
+      <w:r>
+        <w:t xml:space="preserve">.</w:t>
+      </w:r>
+    </w:p>
+    <w:p>
+      <w:pPr>
+        <w:numPr>
+          <w:ilvl w:val="0"/>
+          <w:numId w:val="1015"/>
+        </w:numPr>
+        <w:pStyle w:val="Compact"/>
+      </w:pPr>
+      <w:r>
+        <w:t xml:space="preserve">Some DIP datasets have multiple variables that could be considered as related to a single survey variable. In these cases, all variables are considered separately.</w:t>
+      </w:r>
+    </w:p>
+    <w:p>
+      <w:pPr>
+        <w:numPr>
+          <w:ilvl w:val="0"/>
+          <w:numId w:val="1015"/>
+        </w:numPr>
+        <w:pStyle w:val="Compact"/>
+      </w:pPr>
+      <w:r>
         <w:t xml:space="preserve">All counts provided here are unweighted. DIP researchers are responsible for providing their own weights where necessary.</w:t>
+      </w:r>
+    </w:p>
+    <w:p>
+      <w:pPr>
+        <w:numPr>
+          <w:ilvl w:val="0"/>
+          <w:numId w:val="1015"/>
+        </w:numPr>
+        <w:pStyle w:val="Compact"/>
+      </w:pPr>
+      <w:r>
+        <w:t xml:space="preserve">Rounding has been performed on all percentages, leading to some inaccurate displays of 0 or or 100%.</w:t>
       </w:r>
     </w:p>
     <w:bookmarkEnd w:id="28"/>
@@ -1349,8 +1385,9 @@
       <w:headerReference r:id="rId9" w:type="default"/>
       <w:footerReference r:id="rId10" w:type="default"/>
       <w:pgSz w:h="15840" w:w="12240"/>
-      <w:pgMar w:bottom="1440" w:footer="720" w:gutter="0" w:header="720" w:left="1440" w:right="1440" w:top="1440"/>
+      <w:pgMar w:bottom="1440" w:footer="720" w:gutter="0" w:header="720" w:left="1440" w:right="1440" w:top="1985"/>
       <w:cols w:space="720"/>
+      <w:docGrid w:linePitch="326"/>
     </w:sectPr>
   </w:body>
 </w:document>
@@ -1457,7 +1494,7 @@
           <wp:extent cx="1943269" cy="876376"/>
           <wp:effectExtent l="0" t="0" r="0" b="0"/>
           <wp:wrapNone/>
-          <wp:docPr id="3" name="Picture 3" descr="A logo with a sun and mountains&#10;&#10;Description automatically generated"/>
+          <wp:docPr id="387969632" name="Picture 387969632" descr="A logo with a sun and mountains&#10;&#10;Description automatically generated"/>
           <wp:cNvGraphicFramePr>
             <a:graphicFrameLocks xmlns:a="http://schemas.openxmlformats.org/drawingml/2006/main" noChangeAspect="1"/>
           </wp:cNvGraphicFramePr>

</xml_diff>

<commit_message>
update wording on Indigenous variables in tech doc
</commit_message>
<xml_diff>
--- a/app/R/draft-technical-documentation.docx
+++ b/app/R/draft-technical-documentation.docx
@@ -537,7 +537,7 @@
         <w:pStyle w:val="Compact"/>
       </w:pPr>
       <w:r>
-        <w:t xml:space="preserve">Individual demographic comparisons are not made available for this category, only summary level comparisons.</w:t>
+        <w:t xml:space="preserve">Detailed demographic comparisons are not made available for this category, only summary level comparisons.</w:t>
       </w:r>
     </w:p>
     <w:p>
@@ -717,7 +717,7 @@
         <w:t xml:space="preserve">DIP and Survey</w:t>
       </w:r>
       <w:r>
-        <w:t xml:space="preserve">: this person has demographic information from both sources. This does not guarantee that the information is matching in both sources, simply that it exists. The Linked Individual Demographics tab contains more information on the alignment of variables.</w:t>
+        <w:t xml:space="preserve">: this person has demographic information from both sources. This does not guarantee that the information is matching in both sources, simply that it exists. The Linked Variables Detail tab contains more information on the alignment of variables.</w:t>
       </w:r>
     </w:p>
     <w:p>
@@ -964,13 +964,31 @@
     <w:p>
       <w:pPr>
         <w:numPr>
-          <w:ilvl w:val="0"/>
-          <w:numId w:val="1015"/>
+          <w:ilvl w:val="1"/>
+          <w:numId w:val="1016"/>
         </w:numPr>
         <w:pStyle w:val="Compact"/>
       </w:pPr>
       <w:r>
-        <w:t xml:space="preserve">BC Stats analysts used their discretion in determining comparable demographics between the DIP dataset and the associated BC Demographic Survey variable. Additionally, some demographics within a given DIP dataset may have been excluded from analysis without intending to do so.</w:t>
+        <w:t xml:space="preserve">One exception was made in the manipulation of DIP datasets. In cases where individual First Nations would be identified by the contents of a DIP variable, the nation name was replaced with</w:t>
+      </w:r>
+      <w:r>
+        <w:t xml:space="preserve"> </w:t>
+      </w:r>
+      <w:r>
+        <w:t xml:space="preserve">‘</w:t>
+      </w:r>
+      <w:r>
+        <w:t xml:space="preserve">First Nations</w:t>
+      </w:r>
+      <w:r>
+        <w:t xml:space="preserve">’</w:t>
+      </w:r>
+      <w:r>
+        <w:t xml:space="preserve"> </w:t>
+      </w:r>
+      <w:r>
+        <w:t xml:space="preserve">(or equivalent) to keep all outputs at a distinctions based level of analysis.</w:t>
       </w:r>
     </w:p>
     <w:p>
@@ -982,40 +1000,7 @@
         <w:pStyle w:val="Compact"/>
       </w:pPr>
       <w:r>
-        <w:t xml:space="preserve">Many DIP datasets include several years worth of data, and not just point-in-time information, therefore, even within a given dataset there could be contradicting information available for a single record. The result is seeing</w:t>
-      </w:r>
-      <w:r>
-        <w:t xml:space="preserve"> </w:t>
-      </w:r>
-      <w:r>
-        <w:t xml:space="preserve">“</w:t>
-      </w:r>
-      <w:r>
-        <w:t xml:space="preserve">multiple reported</w:t>
-      </w:r>
-      <w:r>
-        <w:t xml:space="preserve">”</w:t>
-      </w:r>
-      <w:r>
-        <w:t xml:space="preserve"> </w:t>
-      </w:r>
-      <w:r>
-        <w:t xml:space="preserve">within the</w:t>
-      </w:r>
-      <w:r>
-        <w:t xml:space="preserve"> </w:t>
-      </w:r>
-      <w:r>
-        <w:t xml:space="preserve">‘</w:t>
-      </w:r>
-      <w:r>
-        <w:t xml:space="preserve">Value in DIP</w:t>
-      </w:r>
-      <w:r>
-        <w:t xml:space="preserve">’</w:t>
-      </w:r>
-      <w:r>
-        <w:t xml:space="preserve">.</w:t>
+        <w:t xml:space="preserve">BC Stats analysts used their discretion in determining comparable demographics between the DIP dataset and the associated BC Demographic Survey variable. Additionally, some demographics within a given DIP dataset may have been excluded from analysis without intending to do so.</w:t>
       </w:r>
     </w:p>
     <w:p>
@@ -1027,7 +1012,40 @@
         <w:pStyle w:val="Compact"/>
       </w:pPr>
       <w:r>
-        <w:t xml:space="preserve">Some DIP datasets have multiple variables that could be considered as related to a single survey variable. In these cases, all variables are considered separately.</w:t>
+        <w:t xml:space="preserve">Many DIP datasets include several years worth of data, and not just point-in-time information, therefore, even within a given dataset there could be contradicting information available for a single record. The result is seeing</w:t>
+      </w:r>
+      <w:r>
+        <w:t xml:space="preserve"> </w:t>
+      </w:r>
+      <w:r>
+        <w:t xml:space="preserve">“</w:t>
+      </w:r>
+      <w:r>
+        <w:t xml:space="preserve">multiple reported</w:t>
+      </w:r>
+      <w:r>
+        <w:t xml:space="preserve">”</w:t>
+      </w:r>
+      <w:r>
+        <w:t xml:space="preserve"> </w:t>
+      </w:r>
+      <w:r>
+        <w:t xml:space="preserve">within the</w:t>
+      </w:r>
+      <w:r>
+        <w:t xml:space="preserve"> </w:t>
+      </w:r>
+      <w:r>
+        <w:t xml:space="preserve">‘</w:t>
+      </w:r>
+      <w:r>
+        <w:t xml:space="preserve">Value in DIP</w:t>
+      </w:r>
+      <w:r>
+        <w:t xml:space="preserve">’</w:t>
+      </w:r>
+      <w:r>
+        <w:t xml:space="preserve">.</w:t>
       </w:r>
     </w:p>
     <w:p>
@@ -1039,7 +1057,7 @@
         <w:pStyle w:val="Compact"/>
       </w:pPr>
       <w:r>
-        <w:t xml:space="preserve">All counts provided here are unweighted. DIP researchers are responsible for providing their own weights where necessary.</w:t>
+        <w:t xml:space="preserve">Some DIP datasets have multiple variables that could be considered as related to a single survey variable. In these cases, all variables are considered separately.</w:t>
       </w:r>
     </w:p>
     <w:p>
@@ -1051,7 +1069,31 @@
         <w:pStyle w:val="Compact"/>
       </w:pPr>
       <w:r>
-        <w:t xml:space="preserve">Rounding has been performed on all percentages, leading to some inaccurate displays of 0 or or 100%.</w:t>
+        <w:t xml:space="preserve">All counts provided here are unweighted. DIP researchers are responsible for providing their own weights where necessary.</w:t>
+      </w:r>
+    </w:p>
+    <w:p>
+      <w:pPr>
+        <w:numPr>
+          <w:ilvl w:val="0"/>
+          <w:numId w:val="1015"/>
+        </w:numPr>
+        <w:pStyle w:val="Compact"/>
+      </w:pPr>
+      <w:r>
+        <w:t xml:space="preserve">To mitigate the privacy risks of re-identification and residual disclosure, some small counts (and associated percentages) have been masked.</w:t>
+      </w:r>
+    </w:p>
+    <w:p>
+      <w:pPr>
+        <w:numPr>
+          <w:ilvl w:val="0"/>
+          <w:numId w:val="1015"/>
+        </w:numPr>
+        <w:pStyle w:val="Compact"/>
+      </w:pPr>
+      <w:r>
+        <w:t xml:space="preserve">Rounding has been performed on all percentages, leading to some inaccurate displays of 0 or 100%.</w:t>
       </w:r>
     </w:p>
     <w:bookmarkEnd w:id="28"/>
@@ -1149,7 +1191,7 @@
       <w:pPr>
         <w:numPr>
           <w:ilvl w:val="0"/>
-          <w:numId w:val="1016"/>
+          <w:numId w:val="1017"/>
         </w:numPr>
         <w:pStyle w:val="Compact"/>
       </w:pPr>
@@ -1172,7 +1214,7 @@
       <w:pPr>
         <w:numPr>
           <w:ilvl w:val="0"/>
-          <w:numId w:val="1016"/>
+          <w:numId w:val="1017"/>
         </w:numPr>
         <w:pStyle w:val="Compact"/>
       </w:pPr>
@@ -2414,6 +2456,9 @@
     <w:abstractNumId w:val="991"/>
   </w:num>
   <w:num w:numId="1016">
+    <w:abstractNumId w:val="991"/>
+  </w:num>
+  <w:num w:numId="1017">
     <w:abstractNumId w:val="991"/>
   </w:num>
 </w:numbering>

</xml_diff>

<commit_message>
update tech docs to be more in line with the data catalog, not dashboard only
</commit_message>
<xml_diff>
--- a/app/R/draft-technical-documentation.docx
+++ b/app/R/draft-technical-documentation.docx
@@ -159,7 +159,7 @@
         <w:t xml:space="preserve"> </w:t>
       </w:r>
       <w:r>
-        <w:t xml:space="preserve">2024-04-29</w:t>
+        <w:t xml:space="preserve">2024-06-10</w:t>
       </w:r>
     </w:p>
     <w:p>
@@ -179,6 +179,14 @@
     <w:p>
       <w:pPr>
         <w:pStyle w:val="FirstParagraph"/>
+      </w:pPr>
+      <w:r>
+        <w:t xml:space="preserve">This dataset, dashboard and technical document was developed as part of the BC Demographic Survey Data Evaluation project, commissioned by the Ministry of Citizens’ Services, Province of British Columbia.</w:t>
+      </w:r>
+    </w:p>
+    <w:p>
+      <w:pPr>
+        <w:pStyle w:val="BodyText"/>
       </w:pPr>
       <w:r>
         <w:t xml:space="preserve">This document summarizes the analytical methods, caveats, and technical software used to generate the linkage summaries provided in the dashboard</w:t>
@@ -208,7 +216,7 @@
           <w:rPr>
             <w:rStyle w:val="Hyperlink"/>
           </w:rPr>
-          <w:t xml:space="preserve">BC Data Catalog</w:t>
+          <w:t xml:space="preserve">BC Data Catalogue.</w:t>
         </w:r>
       </w:hyperlink>
     </w:p>
@@ -270,7 +278,7 @@
         <w:pStyle w:val="BodyText"/>
       </w:pPr>
       <w:r>
-        <w:t xml:space="preserve">The analysis presented in this dashboard used the secure platform to access available datasets from the DIP, and linked these datasets, where possible, to the data from the BC Demographic Survey. Overall linkage rates, as well as more specific demographic linkage rates were investigated. The methods, tools, and caveats associated with the dashboard are explored more fully below.</w:t>
+        <w:t xml:space="preserve">The analysis presented in this dataset and dashboard used the secure platform to access available datasets from the DIP, and linked these datasets, where possible, to the data from the BC Demographic Survey. Overall linkage rates, as well as more specific demographic linkage rates were investigated. The methods, tools, and caveats associated with the dashboard are explored more fully below.</w:t>
       </w:r>
     </w:p>
     <w:bookmarkEnd w:id="23"/>
@@ -830,18 +838,26 @@
       </w:r>
     </w:p>
     <w:bookmarkEnd w:id="27"/>
-    <w:bookmarkStart w:id="28" w:name="caveats"/>
+    <w:bookmarkStart w:id="28" w:name="caveats-disclaimers"/>
     <w:p>
       <w:pPr>
         <w:pStyle w:val="Heading2"/>
       </w:pPr>
       <w:r>
-        <w:t xml:space="preserve">Caveats</w:t>
+        <w:t xml:space="preserve">Caveats &amp; Disclaimers</w:t>
       </w:r>
     </w:p>
     <w:p>
       <w:pPr>
         <w:pStyle w:val="FirstParagraph"/>
+      </w:pPr>
+      <w:r>
+        <w:t xml:space="preserve">All inferences, opinions, and conclusions drawn in this datdaset and dashboard are those of the authors, and do not reflect the opinions or policies of the Data Innovation Program or the Province of British Columbia.</w:t>
+      </w:r>
+    </w:p>
+    <w:p>
+      <w:pPr>
+        <w:pStyle w:val="BodyText"/>
       </w:pPr>
       <w:r>
         <w:rPr>
@@ -868,7 +884,7 @@
         <w:pStyle w:val="Compact"/>
       </w:pPr>
       <w:r>
-        <w:t xml:space="preserve">This dashboard was produced in 2024. Linkage rates will change overtime.</w:t>
+        <w:t xml:space="preserve">This dashboard and dataset was produced in 2024. Linkage rates will change overtime.</w:t>
       </w:r>
     </w:p>
     <w:p>
@@ -1141,7 +1157,7 @@
         <w:t xml:space="preserve"> </w:t>
       </w:r>
       <w:r>
-        <w:t xml:space="preserve">and the interal SAE package dippy</w:t>
+        <w:t xml:space="preserve">and the internal SAE package dippy</w:t>
       </w:r>
       <w:r>
         <w:t xml:space="preserve"> </w:t>
@@ -1236,17 +1252,219 @@
     <w:bookmarkEnd w:id="32"/>
     <w:bookmarkEnd w:id="33"/>
     <w:bookmarkEnd w:id="34"/>
-    <w:bookmarkStart w:id="44" w:name="references"/>
+    <w:bookmarkStart w:id="35" w:name="data-sources"/>
     <w:p>
       <w:pPr>
         <w:pStyle w:val="Heading1"/>
       </w:pPr>
       <w:r>
+        <w:t xml:space="preserve">Data Sources</w:t>
+      </w:r>
+    </w:p>
+    <w:p>
+      <w:pPr>
+        <w:pStyle w:val="FirstParagraph"/>
+      </w:pPr>
+      <w:r>
+        <w:t xml:space="preserve">BC Family Maintenance Agency. [creator] (2022). Family Maintenance and Enforcement. E03. Data Innovation Program, Province of British Columbia [publisher]. Data Extract. Approver Year (2023).</w:t>
+      </w:r>
+    </w:p>
+    <w:p>
+      <w:pPr>
+        <w:pStyle w:val="BodyText"/>
+      </w:pPr>
+      <w:r>
+        <w:t xml:space="preserve">BC Stats. [creator] (2023). BC Demographic Survey. E01. Data Innovation Program, Province of British Columbia [publisher]. Data Extract. Approver Year (2023).</w:t>
+      </w:r>
+    </w:p>
+    <w:p>
+      <w:pPr>
+        <w:pStyle w:val="BodyText"/>
+      </w:pPr>
+      <w:r>
+        <w:t xml:space="preserve">Community Living BC. [creator] (2023). Community Living Programs. E03. Data Innovation Program, Province of British Columbia [publisher]. Data Extract. Approver Year (2023).</w:t>
+      </w:r>
+    </w:p>
+    <w:p>
+      <w:pPr>
+        <w:pStyle w:val="BodyText"/>
+      </w:pPr>
+      <w:r>
+        <w:t xml:space="preserve">Ministry of Children and Family Development. [creator] (2022). Child Care Subsidy. E01. Data Innovation Program, Province of British Columbia [publisher]. Data Extract. Approver Year (2023).</w:t>
+      </w:r>
+    </w:p>
+    <w:p>
+      <w:pPr>
+        <w:pStyle w:val="BodyText"/>
+      </w:pPr>
+      <w:r>
+        <w:t xml:space="preserve">Ministry of Children and Family Development. [creator] (2023). Child Welfare Program. E05. Data Innovation Program, Province of British Columbia [publisher]. Data Extract. Approver Year (2023).</w:t>
+      </w:r>
+    </w:p>
+    <w:p>
+      <w:pPr>
+        <w:pStyle w:val="BodyText"/>
+      </w:pPr>
+      <w:r>
+        <w:t xml:space="preserve">Ministry of Children and Family Development. [creator] (2023). Child and Youth Mental Health. E03. Data Innovation Program, Province of British Columbia [publisher]. Data Extract. Approver Year (2023).</w:t>
+      </w:r>
+    </w:p>
+    <w:p>
+      <w:pPr>
+        <w:pStyle w:val="BodyText"/>
+      </w:pPr>
+      <w:r>
+        <w:t xml:space="preserve">Ministry of Education and Child Care. [creator] (2023). K to 12 Socio Economic Status Index. E03. Data Innovation Program, Province of British Columbia [publisher]. Data Extract. Approver Year (2023).</w:t>
+      </w:r>
+    </w:p>
+    <w:p>
+      <w:pPr>
+        <w:pStyle w:val="BodyText"/>
+      </w:pPr>
+      <w:r>
+        <w:t xml:space="preserve">Ministry of Education and Child Care. [creator] (2023). K to 12 Student Assessments. E01. Data Innovation Program, Province of British Columbia [publisher]. Data Extract. Approver Year (2023).</w:t>
+      </w:r>
+    </w:p>
+    <w:p>
+      <w:pPr>
+        <w:pStyle w:val="BodyText"/>
+      </w:pPr>
+      <w:r>
+        <w:t xml:space="preserve">Ministry of Education and Child Care. [creator] (2023). K to 12 Student Demographics and Achievements. E05. Data Innovation Program, Province of British Columbia [publisher]. Data Extract. Approver Year (2023).</w:t>
+      </w:r>
+    </w:p>
+    <w:p>
+      <w:pPr>
+        <w:pStyle w:val="BodyText"/>
+      </w:pPr>
+      <w:r>
+        <w:t xml:space="preserve">Ministry of Education and Child Care. [creator] (2023). K to 12 Student Learning Surveys. E01. Data Innovation Program, Province of British Columbia [publisher]. Data Extract. Approver Year (2023).</w:t>
+      </w:r>
+    </w:p>
+    <w:p>
+      <w:pPr>
+        <w:pStyle w:val="BodyText"/>
+      </w:pPr>
+      <w:r>
+        <w:t xml:space="preserve">Ministry of Health. [creator] (2022). BC Vital Events and Statistics. E04. Data Innovation Program, Province of British Columbia [publisher]. Data Extract. Approver Year (2023).</w:t>
+      </w:r>
+    </w:p>
+    <w:p>
+      <w:pPr>
+        <w:pStyle w:val="BodyText"/>
+      </w:pPr>
+      <w:r>
+        <w:t xml:space="preserve">Ministry of Health. [creator] (2022). Central Demographics File. E04. Data Innovation Program, Province of British Columbia [publisher]. Data Extract. Approver Year (2023).</w:t>
+      </w:r>
+    </w:p>
+    <w:p>
+      <w:pPr>
+        <w:pStyle w:val="BodyText"/>
+      </w:pPr>
+      <w:r>
+        <w:t xml:space="preserve">Ministry of Health. [creator] (2022). Chronic Disease Registry. E03. Data Innovation Program, Province of British Columbia [publisher]. Data Extract. Approver Year (2023).</w:t>
+      </w:r>
+    </w:p>
+    <w:p>
+      <w:pPr>
+        <w:pStyle w:val="BodyText"/>
+      </w:pPr>
+      <w:r>
+        <w:t xml:space="preserve">Ministry of Health. [creator] (2023). Covid Testing Data. E03. Data Innovation Program, Province of British Columbia [publisher]. Data Extract. Approver Year (2023).</w:t>
+      </w:r>
+    </w:p>
+    <w:p>
+      <w:pPr>
+        <w:pStyle w:val="BodyText"/>
+      </w:pPr>
+      <w:r>
+        <w:t xml:space="preserve">Ministry of Health. [creator] (2023). Hospital Discharges. E01. Data Innovation Program, Province of British Columbia [publisher]. Data Extract. Approver Year (2023).</w:t>
+      </w:r>
+    </w:p>
+    <w:p>
+      <w:pPr>
+        <w:pStyle w:val="BodyText"/>
+      </w:pPr>
+      <w:r>
+        <w:t xml:space="preserve">Ministry of Health. [creator] (2023). Medical Services Plan (MSP) Payment Information. E01. Data Innovation Program, Province of British Columbia [publisher]. Data Extract. Approver Year (2023).</w:t>
+      </w:r>
+    </w:p>
+    <w:p>
+      <w:pPr>
+        <w:pStyle w:val="BodyText"/>
+      </w:pPr>
+      <w:r>
+        <w:t xml:space="preserve">Ministry of Health. [creator] (2012). Mental Health Services. E01. Data Innovation Program, Province of British Columbia [publisher]. Data Extract. Approver Year (2023).</w:t>
+      </w:r>
+    </w:p>
+    <w:p>
+      <w:pPr>
+        <w:pStyle w:val="BodyText"/>
+      </w:pPr>
+      <w:r>
+        <w:t xml:space="preserve">Ministry of Health. [creator] (2023). National Ambulatory Care Reporting System. E01. Data Innovation Program, Province of British Columbia [publisher]. Data Extract. Approver Year (2023).</w:t>
+      </w:r>
+    </w:p>
+    <w:p>
+      <w:pPr>
+        <w:pStyle w:val="BodyText"/>
+      </w:pPr>
+      <w:r>
+        <w:t xml:space="preserve">Ministry of Health. [creator] (2019). Registration and Premium Billings. E02. Data Innovation Program, Province of British Columbia [publisher]. Data Extract. Approver Year (2023).</w:t>
+      </w:r>
+    </w:p>
+    <w:p>
+      <w:pPr>
+        <w:pStyle w:val="BodyText"/>
+      </w:pPr>
+      <w:r>
+        <w:t xml:space="preserve">Ministry of Health. [creator] (2023). Residential Assessment Instrument. E01. Data Innovation Program, Province of British Columbia [publisher]. Data Extract. Approver Year (2023).</w:t>
+      </w:r>
+    </w:p>
+    <w:p>
+      <w:pPr>
+        <w:pStyle w:val="BodyText"/>
+      </w:pPr>
+      <w:r>
+        <w:t xml:space="preserve">Ministry of Municipal Affairs. [creator] (2021). Career Paths for Skilled Immigrants. E01. Data Innovation Program, Province of British Columbia [publisher]. Data Extract. Approver Year (2023).</w:t>
+      </w:r>
+    </w:p>
+    <w:p>
+      <w:pPr>
+        <w:pStyle w:val="BodyText"/>
+      </w:pPr>
+      <w:r>
+        <w:t xml:space="preserve">Ministry of Municipal Affairs. [creator] (2023). Provincial Nominee Program. E02. Data Innovation Program, Province of British Columbia [publisher]. Data Extract. Approver Year (2023).</w:t>
+      </w:r>
+    </w:p>
+    <w:p>
+      <w:pPr>
+        <w:pStyle w:val="BodyText"/>
+      </w:pPr>
+      <w:r>
+        <w:t xml:space="preserve">Ministry of Post-Secondary Education and Future Skills. [creator] (2023). Labour Market Programs. E05. Data Innovation Program, Province of British Columbia [publisher]. Data Extract. Approver Year (2023).</w:t>
+      </w:r>
+    </w:p>
+    <w:p>
+      <w:pPr>
+        <w:pStyle w:val="BodyText"/>
+      </w:pPr>
+      <w:r>
+        <w:t xml:space="preserve">Ministry of Social Development and Poverty Reduction. [creator] (2023). BC Employment and Assistance. E06. Data Innovation Program, Province of British Columbia [publisher]. Data Extract. Approver Year (2023).</w:t>
+      </w:r>
+    </w:p>
+    <w:bookmarkEnd w:id="35"/>
+    <w:bookmarkStart w:id="45" w:name="references"/>
+    <w:p>
+      <w:pPr>
+        <w:pStyle w:val="Heading1"/>
+      </w:pPr>
+      <w:r>
         <w:t xml:space="preserve">References</w:t>
       </w:r>
     </w:p>
-    <w:bookmarkStart w:id="43" w:name="refs"/>
-    <w:bookmarkStart w:id="35" w:name="ref-dippy"/>
+    <w:bookmarkStart w:id="44" w:name="refs"/>
+    <w:bookmarkStart w:id="36" w:name="ref-dippy"/>
     <w:p>
       <w:pPr>
         <w:pStyle w:val="Bibliography"/>
@@ -1268,8 +1486,8 @@
         <w:t xml:space="preserve">.</w:t>
       </w:r>
     </w:p>
-    <w:bookmarkEnd w:id="35"/>
-    <w:bookmarkStart w:id="37" w:name="ref-Rcore"/>
+    <w:bookmarkEnd w:id="36"/>
+    <w:bookmarkStart w:id="38" w:name="ref-Rcore"/>
     <w:p>
       <w:pPr>
         <w:pStyle w:val="Bibliography"/>
@@ -1293,7 +1511,7 @@
       <w:r>
         <w:t xml:space="preserve"> </w:t>
       </w:r>
-      <w:hyperlink r:id="rId36">
+      <w:hyperlink r:id="rId37">
         <w:r>
           <w:rPr>
             <w:rStyle w:val="Hyperlink"/>
@@ -1305,8 +1523,8 @@
         <w:t xml:space="preserve">.</w:t>
       </w:r>
     </w:p>
-    <w:bookmarkEnd w:id="37"/>
-    <w:bookmarkStart w:id="39" w:name="ref-arrow"/>
+    <w:bookmarkEnd w:id="38"/>
+    <w:bookmarkStart w:id="40" w:name="ref-arrow"/>
     <w:p>
       <w:pPr>
         <w:pStyle w:val="Bibliography"/>
@@ -1330,7 +1548,7 @@
       <w:r>
         <w:t xml:space="preserve"> </w:t>
       </w:r>
-      <w:hyperlink r:id="rId38">
+      <w:hyperlink r:id="rId39">
         <w:r>
           <w:rPr>
             <w:rStyle w:val="Hyperlink"/>
@@ -1342,8 +1560,8 @@
         <w:t xml:space="preserve">.</w:t>
       </w:r>
     </w:p>
-    <w:bookmarkEnd w:id="39"/>
-    <w:bookmarkStart w:id="40" w:name="ref-van1995python"/>
+    <w:bookmarkEnd w:id="40"/>
+    <w:bookmarkStart w:id="41" w:name="ref-van1995python"/>
     <w:p>
       <w:pPr>
         <w:pStyle w:val="Bibliography"/>
@@ -1365,8 +1583,8 @@
         <w:t xml:space="preserve">. Centrum voor Wiskunde en Informatica Amsterdam, The Netherlands.</w:t>
       </w:r>
     </w:p>
-    <w:bookmarkEnd w:id="40"/>
-    <w:bookmarkStart w:id="42" w:name="ref-wickham"/>
+    <w:bookmarkEnd w:id="41"/>
+    <w:bookmarkStart w:id="43" w:name="ref-wickham"/>
     <w:p>
       <w:pPr>
         <w:pStyle w:val="Bibliography"/>
@@ -1408,7 +1626,7 @@
       <w:r>
         <w:t xml:space="preserve"> </w:t>
       </w:r>
-      <w:hyperlink r:id="rId41">
+      <w:hyperlink r:id="rId42">
         <w:r>
           <w:rPr>
             <w:rStyle w:val="Hyperlink"/>
@@ -1420,9 +1638,9 @@
         <w:t xml:space="preserve">.</w:t>
       </w:r>
     </w:p>
-    <w:bookmarkEnd w:id="42"/>
     <w:bookmarkEnd w:id="43"/>
     <w:bookmarkEnd w:id="44"/>
+    <w:bookmarkEnd w:id="45"/>
     <w:sectPr>
       <w:headerReference r:id="rId9" w:type="default"/>
       <w:footerReference r:id="rId10" w:type="default"/>

</xml_diff>

<commit_message>
tweak technical document template and wording to include link to survey
</commit_message>
<xml_diff>
--- a/app/R/draft-technical-documentation.docx
+++ b/app/R/draft-technical-documentation.docx
@@ -135,7 +135,7 @@
         <w:t xml:space="preserve"> </w:t>
       </w:r>
       <w:r>
-        <w:t xml:space="preserve">BC Data Systems</w:t>
+        <w:t xml:space="preserve">BC Data Services</w:t>
       </w:r>
       <w:r>
         <w:br/>
@@ -159,7 +159,7 @@
         <w:t xml:space="preserve"> </w:t>
       </w:r>
       <w:r>
-        <w:t xml:space="preserve">2024-06-10</w:t>
+        <w:t xml:space="preserve">2024-06-18</w:t>
       </w:r>
     </w:p>
     <w:p>
@@ -221,7 +221,7 @@
       </w:hyperlink>
     </w:p>
     <w:bookmarkEnd w:id="22"/>
-    <w:bookmarkStart w:id="23" w:name="project-overview"/>
+    <w:bookmarkStart w:id="24" w:name="project-overview"/>
     <w:p>
       <w:pPr>
         <w:pStyle w:val="Heading1"/>
@@ -247,7 +247,27 @@
         <w:t xml:space="preserve">BC Demographic Survey</w:t>
       </w:r>
       <w:r>
-        <w:t xml:space="preserve">. More than 200,000 people responded to the voluntary survey, providing information about many aspects of their identity (such as race, ethnicity, ancestry, gender and many others).</w:t>
+        <w:t xml:space="preserve">. More than 200,000 people responded to the voluntary survey, providing information about many aspects of their identity (such as race, ethnicity, ancestry, gender and many others). For more details on the survey itself, see the</w:t>
+      </w:r>
+      <w:r>
+        <w:t xml:space="preserve"> </w:t>
+      </w:r>
+      <w:hyperlink r:id="rId23">
+        <w:r>
+          <w:rPr>
+            <w:rStyle w:val="Hyperlink"/>
+          </w:rPr>
+          <w:t xml:space="preserve">technical report</w:t>
+        </w:r>
+      </w:hyperlink>
+      <w:r>
+        <w:t xml:space="preserve"> </w:t>
+      </w:r>
+      <w:r>
+        <w:t xml:space="preserve">(BC Stats 2024)</w:t>
+      </w:r>
+      <w:r>
+        <w:t xml:space="preserve">.</w:t>
       </w:r>
     </w:p>
     <w:p>
@@ -281,8 +301,8 @@
         <w:t xml:space="preserve">The analysis presented in this dataset and dashboard used the secure platform to access available datasets from the DIP, and linked these datasets, where possible, to the data from the BC Demographic Survey. Overall linkage rates, as well as more specific demographic linkage rates were investigated. The methods, tools, and caveats associated with the dashboard are explored more fully below.</w:t>
       </w:r>
     </w:p>
-    <w:bookmarkEnd w:id="23"/>
-    <w:bookmarkStart w:id="34" w:name="methodology"/>
+    <w:bookmarkEnd w:id="24"/>
+    <w:bookmarkStart w:id="35" w:name="methodology"/>
     <w:p>
       <w:pPr>
         <w:pStyle w:val="Heading1"/>
@@ -291,7 +311,7 @@
         <w:t xml:space="preserve">Methodology</w:t>
       </w:r>
     </w:p>
-    <w:bookmarkStart w:id="24" w:name="overview"/>
+    <w:bookmarkStart w:id="25" w:name="overview"/>
     <w:p>
       <w:pPr>
         <w:pStyle w:val="Heading2"/>
@@ -332,8 +352,8 @@
         <w:t xml:space="preserve">The number of individuals within a DIP dataset that have a survey record.</w:t>
       </w:r>
     </w:p>
-    <w:bookmarkEnd w:id="24"/>
-    <w:bookmarkStart w:id="25" w:name="survey-demographics"/>
+    <w:bookmarkEnd w:id="25"/>
+    <w:bookmarkStart w:id="26" w:name="survey-demographics"/>
     <w:p>
       <w:pPr>
         <w:pStyle w:val="Heading2"/>
@@ -556,8 +576,8 @@
         <w:t xml:space="preserve">While the BC Demographic Survey contains many more demographic details, we believe that this dashboard will provide sufficient information in order for researchers to make informed choices in producing high quality research questions. It is important to note that the survey variable names used in this dashboard were determined by the BC Stats analysts of this project specifically and may differ from published results related to the BC Demographic Survey elsewhere.</w:t>
       </w:r>
     </w:p>
-    <w:bookmarkEnd w:id="25"/>
-    <w:bookmarkStart w:id="26" w:name="linked-variables-summary"/>
+    <w:bookmarkEnd w:id="26"/>
+    <w:bookmarkStart w:id="27" w:name="linked-variables-summary"/>
     <w:p>
       <w:pPr>
         <w:pStyle w:val="Heading2"/>
@@ -747,8 +767,8 @@
         <w:t xml:space="preserve">: this person has a DIP dataset record, but it does not contain any viable demographic information, nor does the survey.</w:t>
       </w:r>
     </w:p>
-    <w:bookmarkEnd w:id="26"/>
-    <w:bookmarkStart w:id="27" w:name="linked-variables-detail"/>
+    <w:bookmarkEnd w:id="27"/>
+    <w:bookmarkStart w:id="28" w:name="linked-variables-detail"/>
     <w:p>
       <w:pPr>
         <w:pStyle w:val="Heading2"/>
@@ -837,8 +857,8 @@
         <w:t xml:space="preserve">Example: a child in care is recorded in the MCFD dataset as non-Indigenous, which agrees with the value provided by the survey.</w:t>
       </w:r>
     </w:p>
-    <w:bookmarkEnd w:id="27"/>
-    <w:bookmarkStart w:id="28" w:name="caveats-disclaimers"/>
+    <w:bookmarkEnd w:id="28"/>
+    <w:bookmarkStart w:id="29" w:name="caveats-disclaimers"/>
     <w:p>
       <w:pPr>
         <w:pStyle w:val="Heading2"/>
@@ -884,7 +904,7 @@
         <w:pStyle w:val="Compact"/>
       </w:pPr>
       <w:r>
-        <w:t xml:space="preserve">This dashboard and dataset was produced in 2024. Linkage rates will change overtime.</w:t>
+        <w:t xml:space="preserve">This dashboard and dataset was produced in 2024. Linkage rates will change over time.</w:t>
       </w:r>
     </w:p>
     <w:p>
@@ -1112,8 +1132,8 @@
         <w:t xml:space="preserve">Rounding has been performed on all percentages, leading to some inaccurate displays of 0 or 100%.</w:t>
       </w:r>
     </w:p>
-    <w:bookmarkEnd w:id="28"/>
-    <w:bookmarkStart w:id="33" w:name="software"/>
+    <w:bookmarkEnd w:id="29"/>
+    <w:bookmarkStart w:id="34" w:name="software"/>
     <w:p>
       <w:pPr>
         <w:pStyle w:val="Heading2"/>
@@ -1169,7 +1189,7 @@
         <w:t xml:space="preserve">.</w:t>
       </w:r>
     </w:p>
-    <w:bookmarkStart w:id="32" w:name="gitlab"/>
+    <w:bookmarkStart w:id="33" w:name="gitlab"/>
     <w:p>
       <w:pPr>
         <w:pStyle w:val="Heading3"/>
@@ -1188,7 +1208,7 @@
       <w:r>
         <w:t xml:space="preserve"> </w:t>
       </w:r>
-      <w:hyperlink r:id="rId29">
+      <w:hyperlink r:id="rId30">
         <w:r>
           <w:rPr>
             <w:rStyle w:val="Hyperlink"/>
@@ -1217,7 +1237,7 @@
       <w:r>
         <w:t xml:space="preserve"> </w:t>
       </w:r>
-      <w:hyperlink r:id="rId30">
+      <w:hyperlink r:id="rId31">
         <w:r>
           <w:rPr>
             <w:rStyle w:val="Hyperlink"/>
@@ -1240,7 +1260,7 @@
       <w:r>
         <w:t xml:space="preserve"> </w:t>
       </w:r>
-      <w:hyperlink r:id="rId31">
+      <w:hyperlink r:id="rId32">
         <w:r>
           <w:rPr>
             <w:rStyle w:val="Hyperlink"/>
@@ -1249,10 +1269,10 @@
         </w:r>
       </w:hyperlink>
     </w:p>
-    <w:bookmarkEnd w:id="32"/>
     <w:bookmarkEnd w:id="33"/>
     <w:bookmarkEnd w:id="34"/>
-    <w:bookmarkStart w:id="35" w:name="data-sources"/>
+    <w:bookmarkEnd w:id="35"/>
+    <w:bookmarkStart w:id="36" w:name="data-sources"/>
     <w:p>
       <w:pPr>
         <w:pStyle w:val="Heading1"/>
@@ -1453,8 +1473,8 @@
         <w:t xml:space="preserve">Ministry of Social Development and Poverty Reduction. [creator] (2023). BC Employment and Assistance. E06. Data Innovation Program, Province of British Columbia [publisher]. Data Extract. Approver Year (2023).</w:t>
       </w:r>
     </w:p>
-    <w:bookmarkEnd w:id="35"/>
-    <w:bookmarkStart w:id="45" w:name="references"/>
+    <w:bookmarkEnd w:id="36"/>
+    <w:bookmarkStart w:id="47" w:name="references"/>
     <w:p>
       <w:pPr>
         <w:pStyle w:val="Heading1"/>
@@ -1463,8 +1483,45 @@
         <w:t xml:space="preserve">References</w:t>
       </w:r>
     </w:p>
-    <w:bookmarkStart w:id="44" w:name="refs"/>
-    <w:bookmarkStart w:id="36" w:name="ref-dippy"/>
+    <w:bookmarkStart w:id="46" w:name="refs"/>
+    <w:bookmarkStart w:id="37" w:name="ref-bcds"/>
+    <w:p>
+      <w:pPr>
+        <w:pStyle w:val="Bibliography"/>
+      </w:pPr>
+      <w:r>
+        <w:t xml:space="preserve">BC Stats. 2024.</w:t>
+      </w:r>
+      <w:r>
+        <w:t xml:space="preserve"> </w:t>
+      </w:r>
+      <w:r>
+        <w:rPr>
+          <w:iCs/>
+          <w:i/>
+        </w:rPr>
+        <w:t xml:space="preserve">BC Demographic Survey Technical Report</w:t>
+      </w:r>
+      <w:r>
+        <w:t xml:space="preserve">.</w:t>
+      </w:r>
+      <w:r>
+        <w:t xml:space="preserve"> </w:t>
+      </w:r>
+      <w:hyperlink r:id="rId23">
+        <w:r>
+          <w:rPr>
+            <w:rStyle w:val="Hyperlink"/>
+          </w:rPr>
+          <w:t xml:space="preserve">https://www2.gov.bc.ca/assets/gov/british-columbians-our-governments/multiculturalism-anti-racism/anti-racism/anti-racism-hub/anti-racism-stats-and-research/2024-research-release/bc-demographic-survey-report.pdf</w:t>
+        </w:r>
+      </w:hyperlink>
+      <w:r>
+        <w:t xml:space="preserve">.</w:t>
+      </w:r>
+    </w:p>
+    <w:bookmarkEnd w:id="37"/>
+    <w:bookmarkStart w:id="38" w:name="ref-dippy"/>
     <w:p>
       <w:pPr>
         <w:pStyle w:val="Bibliography"/>
@@ -1486,8 +1543,8 @@
         <w:t xml:space="preserve">.</w:t>
       </w:r>
     </w:p>
-    <w:bookmarkEnd w:id="36"/>
-    <w:bookmarkStart w:id="38" w:name="ref-Rcore"/>
+    <w:bookmarkEnd w:id="38"/>
+    <w:bookmarkStart w:id="40" w:name="ref-Rcore"/>
     <w:p>
       <w:pPr>
         <w:pStyle w:val="Bibliography"/>
@@ -1511,7 +1568,7 @@
       <w:r>
         <w:t xml:space="preserve"> </w:t>
       </w:r>
-      <w:hyperlink r:id="rId37">
+      <w:hyperlink r:id="rId39">
         <w:r>
           <w:rPr>
             <w:rStyle w:val="Hyperlink"/>
@@ -1523,8 +1580,8 @@
         <w:t xml:space="preserve">.</w:t>
       </w:r>
     </w:p>
-    <w:bookmarkEnd w:id="38"/>
-    <w:bookmarkStart w:id="40" w:name="ref-arrow"/>
+    <w:bookmarkEnd w:id="40"/>
+    <w:bookmarkStart w:id="42" w:name="ref-arrow"/>
     <w:p>
       <w:pPr>
         <w:pStyle w:val="Bibliography"/>
@@ -1548,7 +1605,7 @@
       <w:r>
         <w:t xml:space="preserve"> </w:t>
       </w:r>
-      <w:hyperlink r:id="rId39">
+      <w:hyperlink r:id="rId41">
         <w:r>
           <w:rPr>
             <w:rStyle w:val="Hyperlink"/>
@@ -1560,8 +1617,8 @@
         <w:t xml:space="preserve">.</w:t>
       </w:r>
     </w:p>
-    <w:bookmarkEnd w:id="40"/>
-    <w:bookmarkStart w:id="41" w:name="ref-van1995python"/>
+    <w:bookmarkEnd w:id="42"/>
+    <w:bookmarkStart w:id="43" w:name="ref-van1995python"/>
     <w:p>
       <w:pPr>
         <w:pStyle w:val="Bibliography"/>
@@ -1583,8 +1640,8 @@
         <w:t xml:space="preserve">. Centrum voor Wiskunde en Informatica Amsterdam, The Netherlands.</w:t>
       </w:r>
     </w:p>
-    <w:bookmarkEnd w:id="41"/>
-    <w:bookmarkStart w:id="43" w:name="ref-wickham"/>
+    <w:bookmarkEnd w:id="43"/>
+    <w:bookmarkStart w:id="45" w:name="ref-wickham"/>
     <w:p>
       <w:pPr>
         <w:pStyle w:val="Bibliography"/>
@@ -1626,7 +1683,7 @@
       <w:r>
         <w:t xml:space="preserve"> </w:t>
       </w:r>
-      <w:hyperlink r:id="rId42">
+      <w:hyperlink r:id="rId44">
         <w:r>
           <w:rPr>
             <w:rStyle w:val="Hyperlink"/>
@@ -1638,9 +1695,9 @@
         <w:t xml:space="preserve">.</w:t>
       </w:r>
     </w:p>
-    <w:bookmarkEnd w:id="43"/>
-    <w:bookmarkEnd w:id="44"/>
     <w:bookmarkEnd w:id="45"/>
+    <w:bookmarkEnd w:id="46"/>
+    <w:bookmarkEnd w:id="47"/>
     <w:sectPr>
       <w:headerReference r:id="rId9" w:type="default"/>
       <w:footerReference r:id="rId10" w:type="default"/>
@@ -2708,9 +2765,9 @@
     <w:lsdException w:name="index 7" w:semiHidden="1" w:unhideWhenUsed="1"/>
     <w:lsdException w:name="index 8" w:semiHidden="1" w:unhideWhenUsed="1"/>
     <w:lsdException w:name="index 9" w:semiHidden="1" w:unhideWhenUsed="1"/>
-    <w:lsdException w:name="toc 1" w:semiHidden="1" w:unhideWhenUsed="1"/>
-    <w:lsdException w:name="toc 2" w:semiHidden="1" w:unhideWhenUsed="1"/>
-    <w:lsdException w:name="toc 3" w:semiHidden="1" w:unhideWhenUsed="1"/>
+    <w:lsdException w:name="toc 1" w:semiHidden="1" w:uiPriority="39" w:unhideWhenUsed="1"/>
+    <w:lsdException w:name="toc 2" w:semiHidden="1" w:uiPriority="39" w:unhideWhenUsed="1"/>
+    <w:lsdException w:name="toc 3" w:semiHidden="1" w:uiPriority="39" w:unhideWhenUsed="1"/>
     <w:lsdException w:name="toc 4" w:semiHidden="1" w:unhideWhenUsed="1"/>
     <w:lsdException w:name="toc 5" w:semiHidden="1" w:unhideWhenUsed="1"/>
     <w:lsdException w:name="toc 6" w:semiHidden="1" w:unhideWhenUsed="1"/>
@@ -2765,7 +2822,7 @@
     <w:lsdException w:name="Body Text First Indent 2" w:semiHidden="1" w:unhideWhenUsed="1"/>
     <w:lsdException w:name="Body Text Indent 3" w:semiHidden="1" w:unhideWhenUsed="1"/>
     <w:lsdException w:name="Block Text" w:semiHidden="1" w:unhideWhenUsed="1"/>
-    <w:lsdException w:name="Hyperlink" w:semiHidden="1" w:unhideWhenUsed="1"/>
+    <w:lsdException w:name="Hyperlink" w:semiHidden="1" w:uiPriority="99" w:unhideWhenUsed="1"/>
     <w:lsdException w:name="FollowedHyperlink" w:semiHidden="1" w:unhideWhenUsed="1"/>
     <w:lsdException w:name="Document Map" w:semiHidden="1" w:unhideWhenUsed="1"/>
     <w:lsdException w:name="Plain Text" w:semiHidden="1" w:unhideWhenUsed="1"/>
@@ -3228,7 +3285,6 @@
   <w:style w:default="1" w:styleId="DefaultParagraphFont" w:type="character">
     <w:name w:val="Default Paragraph Font"/>
     <w:uiPriority w:val="1"/>
-    <w:semiHidden/>
     <w:unhideWhenUsed/>
   </w:style>
   <w:style w:default="1" w:styleId="TableNormal" w:type="table">
@@ -3477,6 +3533,7 @@
   <w:style w:styleId="Hyperlink" w:type="character">
     <w:name w:val="Hyperlink"/>
     <w:basedOn w:val="CaptionChar"/>
+    <w:uiPriority w:val="99"/>
     <w:rPr>
       <w:color w:themeColor="accent1" w:val="4F81BD"/>
     </w:rPr>
@@ -3908,6 +3965,65 @@
     <w:rsid w:val="00437731"/>
     <w:rPr>
       <w:rFonts w:ascii="BC Sans" w:hAnsi="BC Sans"/>
+    </w:rPr>
+  </w:style>
+  <w:style w:styleId="TOC1" w:type="paragraph">
+    <w:name w:val="toc 1"/>
+    <w:basedOn w:val="Normal"/>
+    <w:next w:val="Normal"/>
+    <w:autoRedefine/>
+    <w:uiPriority w:val="39"/>
+    <w:unhideWhenUsed/>
+    <w:rsid w:val="0004243C"/>
+    <w:pPr>
+      <w:tabs>
+        <w:tab w:leader="dot" w:pos="9350" w:val="right"/>
+      </w:tabs>
+      <w:spacing w:after="100"/>
+    </w:pPr>
+    <w:rPr>
+      <w:rFonts w:ascii="BC Sans" w:hAnsi="BC Sans"/>
+      <w:noProof/>
+    </w:rPr>
+  </w:style>
+  <w:style w:styleId="TOC2" w:type="paragraph">
+    <w:name w:val="toc 2"/>
+    <w:basedOn w:val="Normal"/>
+    <w:next w:val="Normal"/>
+    <w:autoRedefine/>
+    <w:uiPriority w:val="39"/>
+    <w:unhideWhenUsed/>
+    <w:rsid w:val="0004243C"/>
+    <w:pPr>
+      <w:tabs>
+        <w:tab w:leader="dot" w:pos="9350" w:val="right"/>
+      </w:tabs>
+      <w:spacing w:after="100"/>
+      <w:ind w:left="240"/>
+    </w:pPr>
+    <w:rPr>
+      <w:rFonts w:ascii="BC Sans" w:hAnsi="BC Sans"/>
+      <w:noProof/>
+    </w:rPr>
+  </w:style>
+  <w:style w:styleId="TOC3" w:type="paragraph">
+    <w:name w:val="toc 3"/>
+    <w:basedOn w:val="Normal"/>
+    <w:next w:val="Normal"/>
+    <w:autoRedefine/>
+    <w:uiPriority w:val="39"/>
+    <w:unhideWhenUsed/>
+    <w:rsid w:val="0004243C"/>
+    <w:pPr>
+      <w:tabs>
+        <w:tab w:leader="dot" w:pos="9350" w:val="right"/>
+      </w:tabs>
+      <w:spacing w:after="100"/>
+      <w:ind w:left="480"/>
+    </w:pPr>
+    <w:rPr>
+      <w:rFonts w:ascii="BC Sans" w:hAnsi="BC Sans"/>
+      <w:noProof/>
     </w:rPr>
   </w:style>
 </w:styles>

</xml_diff>

<commit_message>
add changes requested by Amelia to edits
</commit_message>
<xml_diff>
--- a/app/R/draft-technical-documentation.docx
+++ b/app/R/draft-technical-documentation.docx
@@ -129,13 +129,7 @@
         <w:br/>
       </w:r>
       <w:r>
-        <w:t xml:space="preserve">BC Stats</w:t>
-      </w:r>
-      <w:r>
-        <w:t xml:space="preserve"> </w:t>
-      </w:r>
-      <w:r>
-        <w:t xml:space="preserve">BC Data Services</w:t>
+        <w:t xml:space="preserve">BC Stats - BC Data Services</w:t>
       </w:r>
       <w:r>
         <w:br/>

</xml_diff>